<commit_message>
Updated the PCA doc
</commit_message>
<xml_diff>
--- a/PCA.docx
+++ b/PCA.docx
@@ -24,7 +24,19 @@
         <w:rPr>
           <w:lang w:val="en-US"/>
         </w:rPr>
-        <w:t xml:space="preserve"> and some features do not introduce much information the dimension of the dataset may be reduced using Principal Component Analysis approach.</w:t>
+        <w:t xml:space="preserve"> and some features do not introduce much information </w:t>
+      </w:r>
+      <w:r>
+        <w:rPr>
+          <w:lang w:val="en-US"/>
+        </w:rPr>
+        <w:t xml:space="preserve">and </w:t>
+      </w:r>
+      <w:r>
+        <w:rPr>
+          <w:lang w:val="en-US"/>
+        </w:rPr>
+        <w:t>the dimension of the dataset may be reduced using Principal Component Analysis approach.</w:t>
       </w:r>
     </w:p>
     <w:p>
@@ -464,14 +476,7 @@
               <w:rFonts w:ascii="Cambria Math" w:eastAsiaTheme="minorEastAsia" w:hAnsi="Cambria Math"/>
               <w:lang w:val="en-US"/>
             </w:rPr>
-            <m:t>=</m:t>
-          </m:r>
-          <m:r>
-            <w:rPr>
-              <w:rFonts w:ascii="Cambria Math" w:eastAsiaTheme="minorEastAsia" w:hAnsi="Cambria Math"/>
-              <w:lang w:val="en-US"/>
-            </w:rPr>
-            <m:t>u[</m:t>
+            <m:t>=u[</m:t>
           </m:r>
           <m:f>
             <m:fPr>
@@ -978,14 +983,7 @@
               <w:rFonts w:ascii="Cambria Math" w:eastAsiaTheme="minorEastAsia" w:hAnsi="Cambria Math"/>
               <w:lang w:val="en-US"/>
             </w:rPr>
-            <m:t>L=</m:t>
-          </m:r>
-          <m:r>
-            <w:rPr>
-              <w:rFonts w:ascii="Cambria Math" w:eastAsiaTheme="minorEastAsia" w:hAnsi="Cambria Math"/>
-              <w:lang w:val="en-US"/>
-            </w:rPr>
-            <m:t>uC</m:t>
+            <m:t>L=uC</m:t>
           </m:r>
           <m:sSup>
             <m:sSupPr>

</xml_diff>